<commit_message>
Se agregó funcionalidad de registro de actividades del lado del servidor
</commit_message>
<xml_diff>
--- a/informe/Proyecto.docx
+++ b/informe/Proyecto.docx
@@ -4714,29 +4714,60 @@
         <w:pStyle w:val="724"/>
         <w:numPr>
           <w:ilvl w:val="0"/>
-          <w:numId w:val="14"/>
+          <w:numId w:val="20"/>
         </w:numPr>
         <w:jc w:val="left"/>
-      </w:pPr>
-      <w:r>
         <w:rPr>
           <w:highlight w:val="none"/>
           <w:lang w:val="es-ES"/>
         </w:rPr>
-        <w:t xml:space="preserve">Archivo main.cpp: Es el archivo encargado de lanzar la aplicaci</w:t>
-      </w:r>
+      </w:pPr>
       <w:r>
         <w:rPr>
           <w:highlight w:val="none"/>
           <w:lang w:val="es-ES"/>
         </w:rPr>
-        <w:t xml:space="preserve">ón del cliente con todos objetos y relaciones que lo componen.</w:t>
-      </w:r>
-      <w:r>
-        <w:rPr>
-          <w:lang w:val="es-ES"/>
-        </w:rPr>
-      </w:r>
+        <w:t xml:space="preserve">Carpeta archivos: Es la carpeta contenedora del registro de actividades que se realizan en el robot, guardada en formato xml.</w:t>
+      </w:r>
+      <w:r/>
+      <w:r/>
+      <w:r>
+        <w:rPr>
+          <w:highlight w:val="none"/>
+          <w:lang w:val="es-ES"/>
+        </w:rPr>
+      </w:r>
+      <w:r>
+        <w:rPr>
+          <w:highlight w:val="none"/>
+          <w:lang w:val="es-ES"/>
+        </w:rPr>
+      </w:r>
+      <w:r>
+        <w:rPr>
+          <w:highlight w:val="none"/>
+          <w:lang w:val="es-ES"/>
+        </w:rPr>
+      </w:r>
+      <w:r/>
+    </w:p>
+    <w:p>
+      <w:pPr>
+        <w:pStyle w:val="724"/>
+        <w:numPr>
+          <w:ilvl w:val="0"/>
+          <w:numId w:val="20"/>
+        </w:numPr>
+        <w:jc w:val="left"/>
+      </w:pPr>
+      <w:r>
+        <w:rPr>
+          <w:highlight w:val="none"/>
+          <w:lang w:val="es-ES"/>
+        </w:rPr>
+        <w:t xml:space="preserve">Archivo cmdCliente: Es el archivo compilado correspondiente a la parte del cliente.</w:t>
+      </w:r>
+      <w:r/>
       <w:r/>
     </w:p>
     <w:p>
@@ -4753,7 +4784,14 @@
           <w:highlight w:val="none"/>
           <w:lang w:val="es-ES"/>
         </w:rPr>
-        <w:t xml:space="preserve">Carpeta archivos: Es la carpeta contenedora del registro de actividades que se realizan en el robot, guardada en formato xml.</w:t>
+        <w:t xml:space="preserve">Archivo main.cpp: Es el archivo encargado de lanzar la aplicaci</w:t>
+      </w:r>
+      <w:r>
+        <w:rPr>
+          <w:highlight w:val="none"/>
+          <w:lang w:val="es-ES"/>
+        </w:rPr>
+        <w:t xml:space="preserve">ón del cliente con todos objetos y relaciones que lo componen.</w:t>
       </w:r>
       <w:r>
         <w:rPr>
@@ -4776,21 +4814,20 @@
           <w:highlight w:val="none"/>
           <w:lang w:val="es-ES"/>
         </w:rPr>
-        <w:t xml:space="preserve">Carpeta controllers: Carpeta en la cual se posicionan las clases que manejan la l</w:t>
       </w:r>
       <w:r>
         <w:rPr>
           <w:highlight w:val="none"/>
           <w:lang w:val="es-ES"/>
         </w:rPr>
-        <w:t xml:space="preserve">ógica e interacci</w:t>
+        <w:t xml:space="preserve">Archivo Makefile: Es el archivo encargado en realizar la compilaci</w:t>
       </w:r>
       <w:r>
         <w:rPr>
           <w:highlight w:val="none"/>
           <w:lang w:val="es-ES"/>
         </w:rPr>
-        <w:t xml:space="preserve">ón de la aplicaci</w:t>
+        <w:t xml:space="preserve">ón del proyecto, en el mismo archivo se encuentran todas las directivas de compilaci</w:t>
       </w:r>
       <w:r>
         <w:rPr>
@@ -4820,35 +4857,28 @@
           <w:highlight w:val="none"/>
           <w:lang w:val="es-ES"/>
         </w:rPr>
-        <w:t xml:space="preserve">Carpeta models: </w:t>
+        <w:t xml:space="preserve">Carpeta controllers: Carpeta en la cual se posicionan las clases que manejan la l</w:t>
       </w:r>
       <w:r>
         <w:rPr>
           <w:highlight w:val="none"/>
           <w:lang w:val="es-ES"/>
         </w:rPr>
-        <w:t xml:space="preserve">Carpeta </w:t>
+        <w:t xml:space="preserve">ógica e interacci</w:t>
       </w:r>
       <w:r>
         <w:rPr>
           <w:highlight w:val="none"/>
           <w:lang w:val="es-ES"/>
         </w:rPr>
-        <w:t xml:space="preserve">en la cual se encuentra la clase encargada de la gesti</w:t>
+        <w:t xml:space="preserve">ón de la aplicaci</w:t>
       </w:r>
       <w:r>
         <w:rPr>
           <w:highlight w:val="none"/>
           <w:lang w:val="es-ES"/>
         </w:rPr>
-        <w:t xml:space="preserve">ón del archivo de registro</w:t>
-      </w:r>
-      <w:r>
-        <w:rPr>
-          <w:highlight w:val="none"/>
-          <w:lang w:val="es-ES"/>
-        </w:rPr>
-        <w:t xml:space="preserve">.</w:t>
+        <w:t xml:space="preserve">ón.</w:t>
       </w:r>
       <w:r>
         <w:rPr>
@@ -4871,20 +4901,35 @@
           <w:highlight w:val="none"/>
           <w:lang w:val="es-ES"/>
         </w:rPr>
+        <w:t xml:space="preserve">Carpeta models: </w:t>
       </w:r>
       <w:r>
         <w:rPr>
           <w:highlight w:val="none"/>
           <w:lang w:val="es-ES"/>
         </w:rPr>
-        <w:t xml:space="preserve">Archivo README.md: Es el archivo de descripci</w:t>
+        <w:t xml:space="preserve">Carpeta </w:t>
       </w:r>
       <w:r>
         <w:rPr>
           <w:highlight w:val="none"/>
           <w:lang w:val="es-ES"/>
         </w:rPr>
-        <w:t xml:space="preserve">ón referente al proyecto.</w:t>
+        <w:t xml:space="preserve">en la cual se encuentra la clase encargada de la gesti</w:t>
+      </w:r>
+      <w:r>
+        <w:rPr>
+          <w:highlight w:val="none"/>
+          <w:lang w:val="es-ES"/>
+        </w:rPr>
+        <w:t xml:space="preserve">ón del archivo de registro</w:t>
+      </w:r>
+      <w:r>
+        <w:rPr>
+          <w:highlight w:val="none"/>
+          <w:lang w:val="es-ES"/>
+        </w:rPr>
+        <w:t xml:space="preserve">.</w:t>
       </w:r>
       <w:r>
         <w:rPr>
@@ -4898,7 +4943,7 @@
         <w:pStyle w:val="724"/>
         <w:numPr>
           <w:ilvl w:val="0"/>
-          <w:numId w:val="14"/>
+          <w:numId w:val="23"/>
         </w:numPr>
         <w:jc w:val="left"/>
       </w:pPr>
@@ -4920,6 +4965,50 @@
           <w:highlight w:val="none"/>
           <w:lang w:val="es-ES"/>
         </w:rPr>
+        <w:t xml:space="preserve">obj: </w:t>
+      </w:r>
+      <w:r>
+        <w:rPr>
+          <w:highlight w:val="none"/>
+          <w:lang w:val="es-ES"/>
+        </w:rPr>
+        <w:t xml:space="preserve">Carpeta </w:t>
+      </w:r>
+      <w:r>
+        <w:t xml:space="preserve">en la cual se almacenan los archivos objetos que se snecesitan para la compilaci</w:t>
+      </w:r>
+      <w:r>
+        <w:t xml:space="preserve">ón del cliente ejecutable.</w:t>
+      </w:r>
+      <w:r/>
+    </w:p>
+    <w:p>
+      <w:pPr>
+        <w:pStyle w:val="724"/>
+        <w:numPr>
+          <w:ilvl w:val="0"/>
+          <w:numId w:val="24"/>
+        </w:numPr>
+        <w:jc w:val="left"/>
+      </w:pPr>
+      <w:r>
+        <w:rPr>
+          <w:highlight w:val="none"/>
+          <w:lang w:val="es-ES"/>
+        </w:rPr>
+      </w:r>
+      <w:r>
+        <w:rPr>
+          <w:highlight w:val="none"/>
+          <w:lang w:val="es-ES"/>
+        </w:rPr>
+        <w:t xml:space="preserve">Carpeta </w:t>
+      </w:r>
+      <w:r>
+        <w:rPr>
+          <w:highlight w:val="none"/>
+          <w:lang w:val="es-ES"/>
+        </w:rPr>
         <w:t xml:space="preserve">resourse: </w:t>
       </w:r>
       <w:r>
@@ -4957,11 +5046,15 @@
         </w:rPr>
         <w:t xml:space="preserve">.</w:t>
       </w:r>
-      <w:r>
-        <w:rPr>
-          <w:lang w:val="es-ES"/>
-        </w:rPr>
-      </w:r>
+      <w:r/>
+      <w:r/>
+      <w:r>
+        <w:rPr>
+          <w:highlight w:val="none"/>
+          <w:lang w:val="es-ES"/>
+        </w:rPr>
+      </w:r>
+      <w:r/>
       <w:r/>
     </w:p>
     <w:p>
@@ -11217,6 +11310,651 @@
       </w:rPr>
     </w:lvl>
   </w:abstractNum>
+  <w:abstractNum w:abstractNumId="19">
+    <w:multiLevelType w:val="hybridMultilevel"/>
+    <w:lvl w:ilvl="0">
+      <w:start w:val="1"/>
+      <w:numFmt w:val="bullet"/>
+      <w:isLgl w:val="false"/>
+      <w:suff w:val="tab"/>
+      <w:lvlText w:val="·"/>
+      <w:lvlJc w:val="left"/>
+      <w:pPr>
+        <w:ind w:left="1417" w:hanging="360"/>
+      </w:pPr>
+      <w:rPr>
+        <w:rFonts w:hint="default" w:ascii="Symbol" w:hAnsi="Symbol" w:eastAsia="Symbol" w:cs="Symbol"/>
+      </w:rPr>
+    </w:lvl>
+    <w:lvl w:ilvl="1">
+      <w:start w:val="1"/>
+      <w:numFmt w:val="bullet"/>
+      <w:isLgl w:val="false"/>
+      <w:suff w:val="tab"/>
+      <w:lvlText w:val="o"/>
+      <w:lvlJc w:val="left"/>
+      <w:pPr>
+        <w:ind w:left="2137" w:hanging="360"/>
+      </w:pPr>
+      <w:rPr>
+        <w:rFonts w:hint="default" w:ascii="Courier New" w:hAnsi="Courier New" w:eastAsia="Courier New" w:cs="Courier New"/>
+      </w:rPr>
+    </w:lvl>
+    <w:lvl w:ilvl="2">
+      <w:start w:val="1"/>
+      <w:numFmt w:val="bullet"/>
+      <w:isLgl w:val="false"/>
+      <w:suff w:val="tab"/>
+      <w:lvlText w:val="§"/>
+      <w:lvlJc w:val="left"/>
+      <w:pPr>
+        <w:ind w:left="2857" w:hanging="360"/>
+      </w:pPr>
+      <w:rPr>
+        <w:rFonts w:hint="default" w:ascii="Wingdings" w:hAnsi="Wingdings" w:eastAsia="Wingdings" w:cs="Wingdings"/>
+      </w:rPr>
+    </w:lvl>
+    <w:lvl w:ilvl="3">
+      <w:start w:val="1"/>
+      <w:numFmt w:val="bullet"/>
+      <w:isLgl w:val="false"/>
+      <w:suff w:val="tab"/>
+      <w:lvlText w:val="·"/>
+      <w:lvlJc w:val="left"/>
+      <w:pPr>
+        <w:ind w:left="3577" w:hanging="360"/>
+      </w:pPr>
+      <w:rPr>
+        <w:rFonts w:hint="default" w:ascii="Symbol" w:hAnsi="Symbol" w:eastAsia="Symbol" w:cs="Symbol"/>
+      </w:rPr>
+    </w:lvl>
+    <w:lvl w:ilvl="4">
+      <w:start w:val="1"/>
+      <w:numFmt w:val="bullet"/>
+      <w:isLgl w:val="false"/>
+      <w:suff w:val="tab"/>
+      <w:lvlText w:val="o"/>
+      <w:lvlJc w:val="left"/>
+      <w:pPr>
+        <w:ind w:left="4297" w:hanging="360"/>
+      </w:pPr>
+      <w:rPr>
+        <w:rFonts w:hint="default" w:ascii="Courier New" w:hAnsi="Courier New" w:eastAsia="Courier New" w:cs="Courier New"/>
+      </w:rPr>
+    </w:lvl>
+    <w:lvl w:ilvl="5">
+      <w:start w:val="1"/>
+      <w:numFmt w:val="bullet"/>
+      <w:isLgl w:val="false"/>
+      <w:suff w:val="tab"/>
+      <w:lvlText w:val="§"/>
+      <w:lvlJc w:val="left"/>
+      <w:pPr>
+        <w:ind w:left="5017" w:hanging="360"/>
+      </w:pPr>
+      <w:rPr>
+        <w:rFonts w:hint="default" w:ascii="Wingdings" w:hAnsi="Wingdings" w:eastAsia="Wingdings" w:cs="Wingdings"/>
+      </w:rPr>
+    </w:lvl>
+    <w:lvl w:ilvl="6">
+      <w:start w:val="1"/>
+      <w:numFmt w:val="bullet"/>
+      <w:isLgl w:val="false"/>
+      <w:suff w:val="tab"/>
+      <w:lvlText w:val="·"/>
+      <w:lvlJc w:val="left"/>
+      <w:pPr>
+        <w:ind w:left="5737" w:hanging="360"/>
+      </w:pPr>
+      <w:rPr>
+        <w:rFonts w:hint="default" w:ascii="Symbol" w:hAnsi="Symbol" w:eastAsia="Symbol" w:cs="Symbol"/>
+      </w:rPr>
+    </w:lvl>
+    <w:lvl w:ilvl="7">
+      <w:start w:val="1"/>
+      <w:numFmt w:val="bullet"/>
+      <w:isLgl w:val="false"/>
+      <w:suff w:val="tab"/>
+      <w:lvlText w:val="o"/>
+      <w:lvlJc w:val="left"/>
+      <w:pPr>
+        <w:ind w:left="6457" w:hanging="360"/>
+      </w:pPr>
+      <w:rPr>
+        <w:rFonts w:hint="default" w:ascii="Courier New" w:hAnsi="Courier New" w:eastAsia="Courier New" w:cs="Courier New"/>
+      </w:rPr>
+    </w:lvl>
+    <w:lvl w:ilvl="8">
+      <w:start w:val="1"/>
+      <w:numFmt w:val="bullet"/>
+      <w:isLgl w:val="false"/>
+      <w:suff w:val="tab"/>
+      <w:lvlText w:val="§"/>
+      <w:lvlJc w:val="left"/>
+      <w:pPr>
+        <w:ind w:left="7177" w:hanging="360"/>
+      </w:pPr>
+      <w:rPr>
+        <w:rFonts w:hint="default" w:ascii="Wingdings" w:hAnsi="Wingdings" w:eastAsia="Wingdings" w:cs="Wingdings"/>
+      </w:rPr>
+    </w:lvl>
+  </w:abstractNum>
+  <w:abstractNum w:abstractNumId="20">
+    <w:multiLevelType w:val="hybridMultilevel"/>
+    <w:lvl w:ilvl="0">
+      <w:start w:val="1"/>
+      <w:numFmt w:val="bullet"/>
+      <w:isLgl w:val="false"/>
+      <w:suff w:val="tab"/>
+      <w:lvlText w:val="·"/>
+      <w:lvlJc w:val="left"/>
+      <w:pPr>
+        <w:ind w:left="1417" w:hanging="360"/>
+      </w:pPr>
+      <w:rPr>
+        <w:rFonts w:hint="default" w:ascii="Symbol" w:hAnsi="Symbol" w:eastAsia="Symbol" w:cs="Symbol"/>
+      </w:rPr>
+    </w:lvl>
+    <w:lvl w:ilvl="1">
+      <w:start w:val="1"/>
+      <w:numFmt w:val="bullet"/>
+      <w:isLgl w:val="false"/>
+      <w:suff w:val="tab"/>
+      <w:lvlText w:val="o"/>
+      <w:lvlJc w:val="left"/>
+      <w:pPr>
+        <w:ind w:left="2137" w:hanging="360"/>
+      </w:pPr>
+      <w:rPr>
+        <w:rFonts w:hint="default" w:ascii="Courier New" w:hAnsi="Courier New" w:eastAsia="Courier New" w:cs="Courier New"/>
+      </w:rPr>
+    </w:lvl>
+    <w:lvl w:ilvl="2">
+      <w:start w:val="1"/>
+      <w:numFmt w:val="bullet"/>
+      <w:isLgl w:val="false"/>
+      <w:suff w:val="tab"/>
+      <w:lvlText w:val="§"/>
+      <w:lvlJc w:val="left"/>
+      <w:pPr>
+        <w:ind w:left="2857" w:hanging="360"/>
+      </w:pPr>
+      <w:rPr>
+        <w:rFonts w:hint="default" w:ascii="Wingdings" w:hAnsi="Wingdings" w:eastAsia="Wingdings" w:cs="Wingdings"/>
+      </w:rPr>
+    </w:lvl>
+    <w:lvl w:ilvl="3">
+      <w:start w:val="1"/>
+      <w:numFmt w:val="bullet"/>
+      <w:isLgl w:val="false"/>
+      <w:suff w:val="tab"/>
+      <w:lvlText w:val="·"/>
+      <w:lvlJc w:val="left"/>
+      <w:pPr>
+        <w:ind w:left="3577" w:hanging="360"/>
+      </w:pPr>
+      <w:rPr>
+        <w:rFonts w:hint="default" w:ascii="Symbol" w:hAnsi="Symbol" w:eastAsia="Symbol" w:cs="Symbol"/>
+      </w:rPr>
+    </w:lvl>
+    <w:lvl w:ilvl="4">
+      <w:start w:val="1"/>
+      <w:numFmt w:val="bullet"/>
+      <w:isLgl w:val="false"/>
+      <w:suff w:val="tab"/>
+      <w:lvlText w:val="o"/>
+      <w:lvlJc w:val="left"/>
+      <w:pPr>
+        <w:ind w:left="4297" w:hanging="360"/>
+      </w:pPr>
+      <w:rPr>
+        <w:rFonts w:hint="default" w:ascii="Courier New" w:hAnsi="Courier New" w:eastAsia="Courier New" w:cs="Courier New"/>
+      </w:rPr>
+    </w:lvl>
+    <w:lvl w:ilvl="5">
+      <w:start w:val="1"/>
+      <w:numFmt w:val="bullet"/>
+      <w:isLgl w:val="false"/>
+      <w:suff w:val="tab"/>
+      <w:lvlText w:val="§"/>
+      <w:lvlJc w:val="left"/>
+      <w:pPr>
+        <w:ind w:left="5017" w:hanging="360"/>
+      </w:pPr>
+      <w:rPr>
+        <w:rFonts w:hint="default" w:ascii="Wingdings" w:hAnsi="Wingdings" w:eastAsia="Wingdings" w:cs="Wingdings"/>
+      </w:rPr>
+    </w:lvl>
+    <w:lvl w:ilvl="6">
+      <w:start w:val="1"/>
+      <w:numFmt w:val="bullet"/>
+      <w:isLgl w:val="false"/>
+      <w:suff w:val="tab"/>
+      <w:lvlText w:val="·"/>
+      <w:lvlJc w:val="left"/>
+      <w:pPr>
+        <w:ind w:left="5737" w:hanging="360"/>
+      </w:pPr>
+      <w:rPr>
+        <w:rFonts w:hint="default" w:ascii="Symbol" w:hAnsi="Symbol" w:eastAsia="Symbol" w:cs="Symbol"/>
+      </w:rPr>
+    </w:lvl>
+    <w:lvl w:ilvl="7">
+      <w:start w:val="1"/>
+      <w:numFmt w:val="bullet"/>
+      <w:isLgl w:val="false"/>
+      <w:suff w:val="tab"/>
+      <w:lvlText w:val="o"/>
+      <w:lvlJc w:val="left"/>
+      <w:pPr>
+        <w:ind w:left="6457" w:hanging="360"/>
+      </w:pPr>
+      <w:rPr>
+        <w:rFonts w:hint="default" w:ascii="Courier New" w:hAnsi="Courier New" w:eastAsia="Courier New" w:cs="Courier New"/>
+      </w:rPr>
+    </w:lvl>
+    <w:lvl w:ilvl="8">
+      <w:start w:val="1"/>
+      <w:numFmt w:val="bullet"/>
+      <w:isLgl w:val="false"/>
+      <w:suff w:val="tab"/>
+      <w:lvlText w:val="§"/>
+      <w:lvlJc w:val="left"/>
+      <w:pPr>
+        <w:ind w:left="7177" w:hanging="360"/>
+      </w:pPr>
+      <w:rPr>
+        <w:rFonts w:hint="default" w:ascii="Wingdings" w:hAnsi="Wingdings" w:eastAsia="Wingdings" w:cs="Wingdings"/>
+      </w:rPr>
+    </w:lvl>
+  </w:abstractNum>
+  <w:abstractNum w:abstractNumId="21">
+    <w:multiLevelType w:val="hybridMultilevel"/>
+    <w:lvl w:ilvl="0">
+      <w:start w:val="1"/>
+      <w:numFmt w:val="bullet"/>
+      <w:isLgl w:val="false"/>
+      <w:suff w:val="tab"/>
+      <w:lvlText w:val="·"/>
+      <w:lvlJc w:val="left"/>
+      <w:pPr>
+        <w:ind w:left="1417" w:hanging="360"/>
+      </w:pPr>
+      <w:rPr>
+        <w:rFonts w:hint="default" w:ascii="Symbol" w:hAnsi="Symbol" w:eastAsia="Symbol" w:cs="Symbol"/>
+      </w:rPr>
+    </w:lvl>
+    <w:lvl w:ilvl="1">
+      <w:start w:val="1"/>
+      <w:numFmt w:val="bullet"/>
+      <w:isLgl w:val="false"/>
+      <w:suff w:val="tab"/>
+      <w:lvlText w:val="o"/>
+      <w:lvlJc w:val="left"/>
+      <w:pPr>
+        <w:ind w:left="2137" w:hanging="360"/>
+      </w:pPr>
+      <w:rPr>
+        <w:rFonts w:hint="default" w:ascii="Courier New" w:hAnsi="Courier New" w:eastAsia="Courier New" w:cs="Courier New"/>
+      </w:rPr>
+    </w:lvl>
+    <w:lvl w:ilvl="2">
+      <w:start w:val="1"/>
+      <w:numFmt w:val="bullet"/>
+      <w:isLgl w:val="false"/>
+      <w:suff w:val="tab"/>
+      <w:lvlText w:val="§"/>
+      <w:lvlJc w:val="left"/>
+      <w:pPr>
+        <w:ind w:left="2857" w:hanging="360"/>
+      </w:pPr>
+      <w:rPr>
+        <w:rFonts w:hint="default" w:ascii="Wingdings" w:hAnsi="Wingdings" w:eastAsia="Wingdings" w:cs="Wingdings"/>
+      </w:rPr>
+    </w:lvl>
+    <w:lvl w:ilvl="3">
+      <w:start w:val="1"/>
+      <w:numFmt w:val="bullet"/>
+      <w:isLgl w:val="false"/>
+      <w:suff w:val="tab"/>
+      <w:lvlText w:val="·"/>
+      <w:lvlJc w:val="left"/>
+      <w:pPr>
+        <w:ind w:left="3577" w:hanging="360"/>
+      </w:pPr>
+      <w:rPr>
+        <w:rFonts w:hint="default" w:ascii="Symbol" w:hAnsi="Symbol" w:eastAsia="Symbol" w:cs="Symbol"/>
+      </w:rPr>
+    </w:lvl>
+    <w:lvl w:ilvl="4">
+      <w:start w:val="1"/>
+      <w:numFmt w:val="bullet"/>
+      <w:isLgl w:val="false"/>
+      <w:suff w:val="tab"/>
+      <w:lvlText w:val="o"/>
+      <w:lvlJc w:val="left"/>
+      <w:pPr>
+        <w:ind w:left="4297" w:hanging="360"/>
+      </w:pPr>
+      <w:rPr>
+        <w:rFonts w:hint="default" w:ascii="Courier New" w:hAnsi="Courier New" w:eastAsia="Courier New" w:cs="Courier New"/>
+      </w:rPr>
+    </w:lvl>
+    <w:lvl w:ilvl="5">
+      <w:start w:val="1"/>
+      <w:numFmt w:val="bullet"/>
+      <w:isLgl w:val="false"/>
+      <w:suff w:val="tab"/>
+      <w:lvlText w:val="§"/>
+      <w:lvlJc w:val="left"/>
+      <w:pPr>
+        <w:ind w:left="5017" w:hanging="360"/>
+      </w:pPr>
+      <w:rPr>
+        <w:rFonts w:hint="default" w:ascii="Wingdings" w:hAnsi="Wingdings" w:eastAsia="Wingdings" w:cs="Wingdings"/>
+      </w:rPr>
+    </w:lvl>
+    <w:lvl w:ilvl="6">
+      <w:start w:val="1"/>
+      <w:numFmt w:val="bullet"/>
+      <w:isLgl w:val="false"/>
+      <w:suff w:val="tab"/>
+      <w:lvlText w:val="·"/>
+      <w:lvlJc w:val="left"/>
+      <w:pPr>
+        <w:ind w:left="5737" w:hanging="360"/>
+      </w:pPr>
+      <w:rPr>
+        <w:rFonts w:hint="default" w:ascii="Symbol" w:hAnsi="Symbol" w:eastAsia="Symbol" w:cs="Symbol"/>
+      </w:rPr>
+    </w:lvl>
+    <w:lvl w:ilvl="7">
+      <w:start w:val="1"/>
+      <w:numFmt w:val="bullet"/>
+      <w:isLgl w:val="false"/>
+      <w:suff w:val="tab"/>
+      <w:lvlText w:val="o"/>
+      <w:lvlJc w:val="left"/>
+      <w:pPr>
+        <w:ind w:left="6457" w:hanging="360"/>
+      </w:pPr>
+      <w:rPr>
+        <w:rFonts w:hint="default" w:ascii="Courier New" w:hAnsi="Courier New" w:eastAsia="Courier New" w:cs="Courier New"/>
+      </w:rPr>
+    </w:lvl>
+    <w:lvl w:ilvl="8">
+      <w:start w:val="1"/>
+      <w:numFmt w:val="bullet"/>
+      <w:isLgl w:val="false"/>
+      <w:suff w:val="tab"/>
+      <w:lvlText w:val="§"/>
+      <w:lvlJc w:val="left"/>
+      <w:pPr>
+        <w:ind w:left="7177" w:hanging="360"/>
+      </w:pPr>
+      <w:rPr>
+        <w:rFonts w:hint="default" w:ascii="Wingdings" w:hAnsi="Wingdings" w:eastAsia="Wingdings" w:cs="Wingdings"/>
+      </w:rPr>
+    </w:lvl>
+  </w:abstractNum>
+  <w:abstractNum w:abstractNumId="22">
+    <w:multiLevelType w:val="hybridMultilevel"/>
+    <w:lvl w:ilvl="0">
+      <w:start w:val="1"/>
+      <w:numFmt w:val="bullet"/>
+      <w:isLgl w:val="false"/>
+      <w:suff w:val="tab"/>
+      <w:lvlText w:val="·"/>
+      <w:lvlJc w:val="left"/>
+      <w:pPr>
+        <w:ind w:left="1417" w:hanging="360"/>
+      </w:pPr>
+      <w:rPr>
+        <w:rFonts w:hint="default" w:ascii="Symbol" w:hAnsi="Symbol" w:eastAsia="Symbol" w:cs="Symbol"/>
+      </w:rPr>
+    </w:lvl>
+    <w:lvl w:ilvl="1">
+      <w:start w:val="1"/>
+      <w:numFmt w:val="bullet"/>
+      <w:isLgl w:val="false"/>
+      <w:suff w:val="tab"/>
+      <w:lvlText w:val="o"/>
+      <w:lvlJc w:val="left"/>
+      <w:pPr>
+        <w:ind w:left="2137" w:hanging="360"/>
+      </w:pPr>
+      <w:rPr>
+        <w:rFonts w:hint="default" w:ascii="Courier New" w:hAnsi="Courier New" w:eastAsia="Courier New" w:cs="Courier New"/>
+      </w:rPr>
+    </w:lvl>
+    <w:lvl w:ilvl="2">
+      <w:start w:val="1"/>
+      <w:numFmt w:val="bullet"/>
+      <w:isLgl w:val="false"/>
+      <w:suff w:val="tab"/>
+      <w:lvlText w:val="§"/>
+      <w:lvlJc w:val="left"/>
+      <w:pPr>
+        <w:ind w:left="2857" w:hanging="360"/>
+      </w:pPr>
+      <w:rPr>
+        <w:rFonts w:hint="default" w:ascii="Wingdings" w:hAnsi="Wingdings" w:eastAsia="Wingdings" w:cs="Wingdings"/>
+      </w:rPr>
+    </w:lvl>
+    <w:lvl w:ilvl="3">
+      <w:start w:val="1"/>
+      <w:numFmt w:val="bullet"/>
+      <w:isLgl w:val="false"/>
+      <w:suff w:val="tab"/>
+      <w:lvlText w:val="·"/>
+      <w:lvlJc w:val="left"/>
+      <w:pPr>
+        <w:ind w:left="3577" w:hanging="360"/>
+      </w:pPr>
+      <w:rPr>
+        <w:rFonts w:hint="default" w:ascii="Symbol" w:hAnsi="Symbol" w:eastAsia="Symbol" w:cs="Symbol"/>
+      </w:rPr>
+    </w:lvl>
+    <w:lvl w:ilvl="4">
+      <w:start w:val="1"/>
+      <w:numFmt w:val="bullet"/>
+      <w:isLgl w:val="false"/>
+      <w:suff w:val="tab"/>
+      <w:lvlText w:val="o"/>
+      <w:lvlJc w:val="left"/>
+      <w:pPr>
+        <w:ind w:left="4297" w:hanging="360"/>
+      </w:pPr>
+      <w:rPr>
+        <w:rFonts w:hint="default" w:ascii="Courier New" w:hAnsi="Courier New" w:eastAsia="Courier New" w:cs="Courier New"/>
+      </w:rPr>
+    </w:lvl>
+    <w:lvl w:ilvl="5">
+      <w:start w:val="1"/>
+      <w:numFmt w:val="bullet"/>
+      <w:isLgl w:val="false"/>
+      <w:suff w:val="tab"/>
+      <w:lvlText w:val="§"/>
+      <w:lvlJc w:val="left"/>
+      <w:pPr>
+        <w:ind w:left="5017" w:hanging="360"/>
+      </w:pPr>
+      <w:rPr>
+        <w:rFonts w:hint="default" w:ascii="Wingdings" w:hAnsi="Wingdings" w:eastAsia="Wingdings" w:cs="Wingdings"/>
+      </w:rPr>
+    </w:lvl>
+    <w:lvl w:ilvl="6">
+      <w:start w:val="1"/>
+      <w:numFmt w:val="bullet"/>
+      <w:isLgl w:val="false"/>
+      <w:suff w:val="tab"/>
+      <w:lvlText w:val="·"/>
+      <w:lvlJc w:val="left"/>
+      <w:pPr>
+        <w:ind w:left="5737" w:hanging="360"/>
+      </w:pPr>
+      <w:rPr>
+        <w:rFonts w:hint="default" w:ascii="Symbol" w:hAnsi="Symbol" w:eastAsia="Symbol" w:cs="Symbol"/>
+      </w:rPr>
+    </w:lvl>
+    <w:lvl w:ilvl="7">
+      <w:start w:val="1"/>
+      <w:numFmt w:val="bullet"/>
+      <w:isLgl w:val="false"/>
+      <w:suff w:val="tab"/>
+      <w:lvlText w:val="o"/>
+      <w:lvlJc w:val="left"/>
+      <w:pPr>
+        <w:ind w:left="6457" w:hanging="360"/>
+      </w:pPr>
+      <w:rPr>
+        <w:rFonts w:hint="default" w:ascii="Courier New" w:hAnsi="Courier New" w:eastAsia="Courier New" w:cs="Courier New"/>
+      </w:rPr>
+    </w:lvl>
+    <w:lvl w:ilvl="8">
+      <w:start w:val="1"/>
+      <w:numFmt w:val="bullet"/>
+      <w:isLgl w:val="false"/>
+      <w:suff w:val="tab"/>
+      <w:lvlText w:val="§"/>
+      <w:lvlJc w:val="left"/>
+      <w:pPr>
+        <w:ind w:left="7177" w:hanging="360"/>
+      </w:pPr>
+      <w:rPr>
+        <w:rFonts w:hint="default" w:ascii="Wingdings" w:hAnsi="Wingdings" w:eastAsia="Wingdings" w:cs="Wingdings"/>
+      </w:rPr>
+    </w:lvl>
+  </w:abstractNum>
+  <w:abstractNum w:abstractNumId="23">
+    <w:multiLevelType w:val="hybridMultilevel"/>
+    <w:lvl w:ilvl="0">
+      <w:start w:val="1"/>
+      <w:numFmt w:val="bullet"/>
+      <w:isLgl w:val="false"/>
+      <w:suff w:val="tab"/>
+      <w:lvlText w:val="·"/>
+      <w:lvlJc w:val="left"/>
+      <w:pPr>
+        <w:ind w:left="1417" w:hanging="360"/>
+      </w:pPr>
+      <w:rPr>
+        <w:rFonts w:hint="default" w:ascii="Symbol" w:hAnsi="Symbol" w:eastAsia="Symbol" w:cs="Symbol"/>
+      </w:rPr>
+    </w:lvl>
+    <w:lvl w:ilvl="1">
+      <w:start w:val="1"/>
+      <w:numFmt w:val="bullet"/>
+      <w:isLgl w:val="false"/>
+      <w:suff w:val="tab"/>
+      <w:lvlText w:val="o"/>
+      <w:lvlJc w:val="left"/>
+      <w:pPr>
+        <w:ind w:left="2137" w:hanging="360"/>
+      </w:pPr>
+      <w:rPr>
+        <w:rFonts w:hint="default" w:ascii="Courier New" w:hAnsi="Courier New" w:eastAsia="Courier New" w:cs="Courier New"/>
+      </w:rPr>
+    </w:lvl>
+    <w:lvl w:ilvl="2">
+      <w:start w:val="1"/>
+      <w:numFmt w:val="bullet"/>
+      <w:isLgl w:val="false"/>
+      <w:suff w:val="tab"/>
+      <w:lvlText w:val="§"/>
+      <w:lvlJc w:val="left"/>
+      <w:pPr>
+        <w:ind w:left="2857" w:hanging="360"/>
+      </w:pPr>
+      <w:rPr>
+        <w:rFonts w:hint="default" w:ascii="Wingdings" w:hAnsi="Wingdings" w:eastAsia="Wingdings" w:cs="Wingdings"/>
+      </w:rPr>
+    </w:lvl>
+    <w:lvl w:ilvl="3">
+      <w:start w:val="1"/>
+      <w:numFmt w:val="bullet"/>
+      <w:isLgl w:val="false"/>
+      <w:suff w:val="tab"/>
+      <w:lvlText w:val="·"/>
+      <w:lvlJc w:val="left"/>
+      <w:pPr>
+        <w:ind w:left="3577" w:hanging="360"/>
+      </w:pPr>
+      <w:rPr>
+        <w:rFonts w:hint="default" w:ascii="Symbol" w:hAnsi="Symbol" w:eastAsia="Symbol" w:cs="Symbol"/>
+      </w:rPr>
+    </w:lvl>
+    <w:lvl w:ilvl="4">
+      <w:start w:val="1"/>
+      <w:numFmt w:val="bullet"/>
+      <w:isLgl w:val="false"/>
+      <w:suff w:val="tab"/>
+      <w:lvlText w:val="o"/>
+      <w:lvlJc w:val="left"/>
+      <w:pPr>
+        <w:ind w:left="4297" w:hanging="360"/>
+      </w:pPr>
+      <w:rPr>
+        <w:rFonts w:hint="default" w:ascii="Courier New" w:hAnsi="Courier New" w:eastAsia="Courier New" w:cs="Courier New"/>
+      </w:rPr>
+    </w:lvl>
+    <w:lvl w:ilvl="5">
+      <w:start w:val="1"/>
+      <w:numFmt w:val="bullet"/>
+      <w:isLgl w:val="false"/>
+      <w:suff w:val="tab"/>
+      <w:lvlText w:val="§"/>
+      <w:lvlJc w:val="left"/>
+      <w:pPr>
+        <w:ind w:left="5017" w:hanging="360"/>
+      </w:pPr>
+      <w:rPr>
+        <w:rFonts w:hint="default" w:ascii="Wingdings" w:hAnsi="Wingdings" w:eastAsia="Wingdings" w:cs="Wingdings"/>
+      </w:rPr>
+    </w:lvl>
+    <w:lvl w:ilvl="6">
+      <w:start w:val="1"/>
+      <w:numFmt w:val="bullet"/>
+      <w:isLgl w:val="false"/>
+      <w:suff w:val="tab"/>
+      <w:lvlText w:val="·"/>
+      <w:lvlJc w:val="left"/>
+      <w:pPr>
+        <w:ind w:left="5737" w:hanging="360"/>
+      </w:pPr>
+      <w:rPr>
+        <w:rFonts w:hint="default" w:ascii="Symbol" w:hAnsi="Symbol" w:eastAsia="Symbol" w:cs="Symbol"/>
+      </w:rPr>
+    </w:lvl>
+    <w:lvl w:ilvl="7">
+      <w:start w:val="1"/>
+      <w:numFmt w:val="bullet"/>
+      <w:isLgl w:val="false"/>
+      <w:suff w:val="tab"/>
+      <w:lvlText w:val="o"/>
+      <w:lvlJc w:val="left"/>
+      <w:pPr>
+        <w:ind w:left="6457" w:hanging="360"/>
+      </w:pPr>
+      <w:rPr>
+        <w:rFonts w:hint="default" w:ascii="Courier New" w:hAnsi="Courier New" w:eastAsia="Courier New" w:cs="Courier New"/>
+      </w:rPr>
+    </w:lvl>
+    <w:lvl w:ilvl="8">
+      <w:start w:val="1"/>
+      <w:numFmt w:val="bullet"/>
+      <w:isLgl w:val="false"/>
+      <w:suff w:val="tab"/>
+      <w:lvlText w:val="§"/>
+      <w:lvlJc w:val="left"/>
+      <w:pPr>
+        <w:ind w:left="7177" w:hanging="360"/>
+      </w:pPr>
+      <w:rPr>
+        <w:rFonts w:hint="default" w:ascii="Wingdings" w:hAnsi="Wingdings" w:eastAsia="Wingdings" w:cs="Wingdings"/>
+      </w:rPr>
+    </w:lvl>
+  </w:abstractNum>
   <w:num w:numId="1">
     <w:abstractNumId w:val="1"/>
   </w:num>
@@ -11273,6 +12011,21 @@
   </w:num>
   <w:num w:numId="19">
     <w:abstractNumId w:val="18"/>
+  </w:num>
+  <w:num w:numId="20">
+    <w:abstractNumId w:val="19"/>
+  </w:num>
+  <w:num w:numId="21">
+    <w:abstractNumId w:val="20"/>
+  </w:num>
+  <w:num w:numId="22">
+    <w:abstractNumId w:val="21"/>
+  </w:num>
+  <w:num w:numId="23">
+    <w:abstractNumId w:val="22"/>
+  </w:num>
+  <w:num w:numId="24">
+    <w:abstractNumId w:val="23"/>
   </w:num>
 </w:numbering>
 </file>

</xml_diff>